<commit_message>
final and polished version
</commit_message>
<xml_diff>
--- a/Documents/Project plan.docx
+++ b/Documents/Project plan.docx
@@ -822,7 +822,7 @@
               </w:sdtPr>
               <w:sdtContent>
                 <w:r>
-                  <w:t>Shopping app</w:t>
+                  <w:t>Carnivore lifestyle</w:t>
                 </w:r>
               </w:sdtContent>
             </w:sdt>
@@ -5411,6 +5411,11 @@
                                       <w:sdt>
                                         <w:sdtPr>
                                           <w:rPr>
+                                            <w:rFonts w:cstheme="minorBidi"/>
+                                            <w:b w:val="0"/>
+                                            <w:caps w:val="0"/>
+                                            <w:color w:val="11232B" w:themeColor="accent3" w:themeShade="80"/>
+                                            <w:spacing w:val="0"/>
                                             <w:sz w:val="28"/>
                                             <w:szCs w:val="24"/>
                                           </w:rPr>
@@ -5422,11 +5427,6 @@
                                         </w:sdtPr>
                                         <w:sdtEndPr>
                                           <w:rPr>
-                                            <w:rFonts w:cstheme="minorBidi"/>
-                                            <w:b w:val="0"/>
-                                            <w:caps w:val="0"/>
-                                            <w:color w:val="11232B" w:themeColor="accent3" w:themeShade="80"/>
-                                            <w:spacing w:val="0"/>
                                             <w:sz w:val="32"/>
                                             <w:szCs w:val="28"/>
                                           </w:rPr>
@@ -5756,6 +5756,11 @@
                                 <w:sdt>
                                   <w:sdtPr>
                                     <w:rPr>
+                                      <w:rFonts w:cstheme="minorBidi"/>
+                                      <w:b w:val="0"/>
+                                      <w:caps w:val="0"/>
+                                      <w:color w:val="11232B" w:themeColor="accent3" w:themeShade="80"/>
+                                      <w:spacing w:val="0"/>
                                       <w:sz w:val="28"/>
                                       <w:szCs w:val="24"/>
                                     </w:rPr>
@@ -5767,11 +5772,6 @@
                                   </w:sdtPr>
                                   <w:sdtEndPr>
                                     <w:rPr>
-                                      <w:rFonts w:cstheme="minorBidi"/>
-                                      <w:b w:val="0"/>
-                                      <w:caps w:val="0"/>
-                                      <w:color w:val="11232B" w:themeColor="accent3" w:themeShade="80"/>
-                                      <w:spacing w:val="0"/>
                                       <w:sz w:val="32"/>
                                       <w:szCs w:val="28"/>
                                     </w:rPr>
@@ -7544,22 +7544,19 @@
                                             <w:sdt>
                                               <w:sdtPr>
                                                 <w:rPr>
-                                                  <w:sz w:val="28"/>
-                                                  <w:szCs w:val="24"/>
-                                                </w:rPr>
-                                                <w:id w:val="-679432316"/>
-                                                <w:placeholder>
-                                                  <w:docPart w:val="02C5700C393149A5B634309DE2244D79"/>
-                                                </w:placeholder>
-                                                <w15:appearance w15:val="hidden"/>
-                                              </w:sdtPr>
-                                              <w:sdtEndPr>
-                                                <w:rPr>
                                                   <w:rFonts w:cstheme="minorBidi"/>
                                                   <w:b w:val="0"/>
                                                   <w:caps w:val="0"/>
                                                   <w:color w:val="11232B" w:themeColor="accent3" w:themeShade="80"/>
                                                   <w:spacing w:val="0"/>
+                                                  <w:sz w:val="28"/>
+                                                  <w:szCs w:val="24"/>
+                                                </w:rPr>
+                                                <w:id w:val="-679432316"/>
+                                                <w15:appearance w15:val="hidden"/>
+                                              </w:sdtPr>
+                                              <w:sdtEndPr>
+                                                <w:rPr>
                                                   <w:sz w:val="24"/>
                                                   <w:szCs w:val="22"/>
                                                 </w:rPr>
@@ -7820,22 +7817,19 @@
                                       <w:sdt>
                                         <w:sdtPr>
                                           <w:rPr>
-                                            <w:sz w:val="28"/>
-                                            <w:szCs w:val="24"/>
-                                          </w:rPr>
-                                          <w:id w:val="-679432316"/>
-                                          <w:placeholder>
-                                            <w:docPart w:val="02C5700C393149A5B634309DE2244D79"/>
-                                          </w:placeholder>
-                                          <w15:appearance w15:val="hidden"/>
-                                        </w:sdtPr>
-                                        <w:sdtEndPr>
-                                          <w:rPr>
                                             <w:rFonts w:cstheme="minorBidi"/>
                                             <w:b w:val="0"/>
                                             <w:caps w:val="0"/>
                                             <w:color w:val="11232B" w:themeColor="accent3" w:themeShade="80"/>
                                             <w:spacing w:val="0"/>
+                                            <w:sz w:val="28"/>
+                                            <w:szCs w:val="24"/>
+                                          </w:rPr>
+                                          <w:id w:val="-679432316"/>
+                                          <w15:appearance w15:val="hidden"/>
+                                        </w:sdtPr>
+                                        <w:sdtEndPr>
+                                          <w:rPr>
                                             <w:sz w:val="24"/>
                                             <w:szCs w:val="22"/>
                                           </w:rPr>
@@ -8493,7 +8487,7 @@
         <v:path o:extrusionok="f" gradientshapeok="t" o:connecttype="rect"/>
         <o:lock v:ext="edit" aspectratio="t"/>
       </v:shapetype>
-      <v:shape id="_x0000_i1091" type="#_x0000_t75" style="width:11.25pt;height:11.25pt" o:bullet="t">
+      <v:shape id="_x0000_i1030" type="#_x0000_t75" style="width:11.25pt;height:11.25pt" o:bullet="t">
         <v:imagedata r:id="rId1" o:title="msoD712"/>
       </v:shape>
     </w:pict>
@@ -10592,10 +10586,12 @@
     <w:rsid w:val="002D5CB4"/>
     <w:rsid w:val="00492F45"/>
     <w:rsid w:val="004F37BB"/>
+    <w:rsid w:val="006A3558"/>
     <w:rsid w:val="007E18FD"/>
     <w:rsid w:val="0087420D"/>
     <w:rsid w:val="009426FA"/>
     <w:rsid w:val="00991427"/>
+    <w:rsid w:val="00A92C9E"/>
     <w:rsid w:val="00B31270"/>
     <w:rsid w:val="00B441A9"/>
     <w:rsid w:val="00B54CA2"/>
@@ -11071,30 +11067,6 @@
     <w:semiHidden/>
     <w:unhideWhenUsed/>
   </w:style>
-  <w:style w:type="paragraph" w:customStyle="1" w:styleId="E3A5C0D25409AF45A2493D850637D7BD">
-    <w:name w:val="E3A5C0D25409AF45A2493D850637D7BD"/>
-  </w:style>
-  <w:style w:type="paragraph" w:customStyle="1" w:styleId="181CB9502CE17949AEDCD99F1B291478">
-    <w:name w:val="181CB9502CE17949AEDCD99F1B291478"/>
-  </w:style>
-  <w:style w:type="paragraph" w:customStyle="1" w:styleId="0B49812361024D4D930C10CE7727527A">
-    <w:name w:val="0B49812361024D4D930C10CE7727527A"/>
-  </w:style>
-  <w:style w:type="paragraph" w:customStyle="1" w:styleId="A064BB41EAAFB84689B8A1ED9162D505">
-    <w:name w:val="A064BB41EAAFB84689B8A1ED9162D505"/>
-  </w:style>
-  <w:style w:type="paragraph" w:customStyle="1" w:styleId="B670042B6E4BB244944F27A8D43ECEE0">
-    <w:name w:val="B670042B6E4BB244944F27A8D43ECEE0"/>
-  </w:style>
-  <w:style w:type="paragraph" w:customStyle="1" w:styleId="343B02538BE0024ABF8922A8315D0ABA">
-    <w:name w:val="343B02538BE0024ABF8922A8315D0ABA"/>
-  </w:style>
-  <w:style w:type="paragraph" w:customStyle="1" w:styleId="5BC4D790637B2E4B9A7CCBA7C271E94D">
-    <w:name w:val="5BC4D790637B2E4B9A7CCBA7C271E94D"/>
-  </w:style>
-  <w:style w:type="paragraph" w:customStyle="1" w:styleId="B94EBFDE327AF74E99188B680A6E0060">
-    <w:name w:val="B94EBFDE327AF74E99188B680A6E0060"/>
-  </w:style>
   <w:style w:type="paragraph" w:styleId="ListBullet">
     <w:name w:val="List Bullet"/>
     <w:basedOn w:val="Normal"/>
@@ -11113,217 +11085,6 @@
       <w:sz w:val="22"/>
       <w:szCs w:val="22"/>
     </w:rPr>
-  </w:style>
-  <w:style w:type="paragraph" w:customStyle="1" w:styleId="AE9368D027F0DB48A7FB1600B360C5AC">
-    <w:name w:val="AE9368D027F0DB48A7FB1600B360C5AC"/>
-  </w:style>
-  <w:style w:type="paragraph" w:customStyle="1" w:styleId="848576E8C702304CBEED4F74131F0856">
-    <w:name w:val="848576E8C702304CBEED4F74131F0856"/>
-    <w:rsid w:val="00B54CA2"/>
-  </w:style>
-  <w:style w:type="paragraph" w:customStyle="1" w:styleId="5AB44BCCAB19B448A39737ACDF55FE4A">
-    <w:name w:val="5AB44BCCAB19B448A39737ACDF55FE4A"/>
-    <w:rsid w:val="00B54CA2"/>
-  </w:style>
-  <w:style w:type="paragraph" w:customStyle="1" w:styleId="D870E732A0B7244191524556736F83ED">
-    <w:name w:val="D870E732A0B7244191524556736F83ED"/>
-    <w:rsid w:val="00B54CA2"/>
-  </w:style>
-  <w:style w:type="paragraph" w:customStyle="1" w:styleId="BACD2A6179D17949A95648780110C925">
-    <w:name w:val="BACD2A6179D17949A95648780110C925"/>
-    <w:rsid w:val="00B54CA2"/>
-  </w:style>
-  <w:style w:type="paragraph" w:customStyle="1" w:styleId="A1595EDC0806B54D867C19DF229AB92E">
-    <w:name w:val="A1595EDC0806B54D867C19DF229AB92E"/>
-    <w:rsid w:val="00B54CA2"/>
-  </w:style>
-  <w:style w:type="paragraph" w:customStyle="1" w:styleId="E8AA2FF00A42BC47BB457F4E1DC8F389">
-    <w:name w:val="E8AA2FF00A42BC47BB457F4E1DC8F389"/>
-    <w:rsid w:val="00B54CA2"/>
-  </w:style>
-  <w:style w:type="paragraph" w:customStyle="1" w:styleId="6DF6F54A8C5629479F8D8007FBC0BC06">
-    <w:name w:val="6DF6F54A8C5629479F8D8007FBC0BC06"/>
-    <w:rsid w:val="00B54CA2"/>
-  </w:style>
-  <w:style w:type="paragraph" w:customStyle="1" w:styleId="7C7B8CAAAE30AE4FA7DB8591C8333EBD">
-    <w:name w:val="7C7B8CAAAE30AE4FA7DB8591C8333EBD"/>
-    <w:rsid w:val="00B54CA2"/>
-  </w:style>
-  <w:style w:type="paragraph" w:customStyle="1" w:styleId="8F92A3D71AF9234A9BD119BA97A36DC9">
-    <w:name w:val="8F92A3D71AF9234A9BD119BA97A36DC9"/>
-    <w:rsid w:val="00B54CA2"/>
-  </w:style>
-  <w:style w:type="paragraph" w:customStyle="1" w:styleId="4B153BFCFD05E04C9AA13BE453BE5C43">
-    <w:name w:val="4B153BFCFD05E04C9AA13BE453BE5C43"/>
-    <w:rsid w:val="00B54CA2"/>
-  </w:style>
-  <w:style w:type="paragraph" w:customStyle="1" w:styleId="F2022C539F38EA4B9102F6D1EAFC670A">
-    <w:name w:val="F2022C539F38EA4B9102F6D1EAFC670A"/>
-    <w:rsid w:val="00B54CA2"/>
-  </w:style>
-  <w:style w:type="paragraph" w:customStyle="1" w:styleId="39E457CD17DA324496209E4B39CE5B77">
-    <w:name w:val="39E457CD17DA324496209E4B39CE5B77"/>
-    <w:rsid w:val="00B54CA2"/>
-  </w:style>
-  <w:style w:type="paragraph" w:customStyle="1" w:styleId="FA29B42C7C84D541896B9BDB33FAE512">
-    <w:name w:val="FA29B42C7C84D541896B9BDB33FAE512"/>
-    <w:rsid w:val="00B54CA2"/>
-  </w:style>
-  <w:style w:type="paragraph" w:customStyle="1" w:styleId="EA6D3ADA9B49174793C9EEC17157700E">
-    <w:name w:val="EA6D3ADA9B49174793C9EEC17157700E"/>
-    <w:rsid w:val="00B54CA2"/>
-  </w:style>
-  <w:style w:type="paragraph" w:customStyle="1" w:styleId="6FC208F872C51C40A63354D2DA28FC79">
-    <w:name w:val="6FC208F872C51C40A63354D2DA28FC79"/>
-    <w:rsid w:val="00B54CA2"/>
-  </w:style>
-  <w:style w:type="paragraph" w:customStyle="1" w:styleId="5404B84BBD70F441A7AFCA401E054766">
-    <w:name w:val="5404B84BBD70F441A7AFCA401E054766"/>
-    <w:rsid w:val="00B54CA2"/>
-  </w:style>
-  <w:style w:type="paragraph" w:customStyle="1" w:styleId="5C0CDBC986D2084F96FE64D3CD4F71A2">
-    <w:name w:val="5C0CDBC986D2084F96FE64D3CD4F71A2"/>
-    <w:rsid w:val="00B54CA2"/>
-  </w:style>
-  <w:style w:type="paragraph" w:customStyle="1" w:styleId="4BB72A86DDD38A4792B690D9B2B0E87E">
-    <w:name w:val="4BB72A86DDD38A4792B690D9B2B0E87E"/>
-    <w:rsid w:val="00B54CA2"/>
-  </w:style>
-  <w:style w:type="paragraph" w:customStyle="1" w:styleId="B7B107BCA7068846A29C02165C43EEAD">
-    <w:name w:val="B7B107BCA7068846A29C02165C43EEAD"/>
-    <w:rsid w:val="00B54CA2"/>
-  </w:style>
-  <w:style w:type="paragraph" w:customStyle="1" w:styleId="4B39BD48E25BD348891181CE4B585A7C">
-    <w:name w:val="4B39BD48E25BD348891181CE4B585A7C"/>
-    <w:rsid w:val="00B54CA2"/>
-  </w:style>
-  <w:style w:type="paragraph" w:customStyle="1" w:styleId="31BEF7D2F25E334ABFFB023C102E7222">
-    <w:name w:val="31BEF7D2F25E334ABFFB023C102E7222"/>
-    <w:rsid w:val="00B54CA2"/>
-  </w:style>
-  <w:style w:type="paragraph" w:customStyle="1" w:styleId="2CB26E8A42028F48B461219185E53DD5">
-    <w:name w:val="2CB26E8A42028F48B461219185E53DD5"/>
-    <w:rsid w:val="00B54CA2"/>
-  </w:style>
-  <w:style w:type="paragraph" w:customStyle="1" w:styleId="AD0D133E8F799F46B2D7BD1A510610A3">
-    <w:name w:val="AD0D133E8F799F46B2D7BD1A510610A3"/>
-    <w:rsid w:val="00B54CA2"/>
-  </w:style>
-  <w:style w:type="paragraph" w:customStyle="1" w:styleId="5CC093E1A32FD34AB75C5C0A6B2BB4E3">
-    <w:name w:val="5CC093E1A32FD34AB75C5C0A6B2BB4E3"/>
-    <w:rsid w:val="00B54CA2"/>
-  </w:style>
-  <w:style w:type="paragraph" w:customStyle="1" w:styleId="CD2FC9CF679A6F44B3A2220FB733681C">
-    <w:name w:val="CD2FC9CF679A6F44B3A2220FB733681C"/>
-    <w:rsid w:val="00B54CA2"/>
-  </w:style>
-  <w:style w:type="paragraph" w:customStyle="1" w:styleId="8282876C42B6BC48B1011730418B667F">
-    <w:name w:val="8282876C42B6BC48B1011730418B667F"/>
-    <w:rsid w:val="00B54CA2"/>
-  </w:style>
-  <w:style w:type="paragraph" w:customStyle="1" w:styleId="9EFA9AB10838EA4F82B622DEB8ECB000">
-    <w:name w:val="9EFA9AB10838EA4F82B622DEB8ECB000"/>
-    <w:rsid w:val="00B54CA2"/>
-  </w:style>
-  <w:style w:type="paragraph" w:customStyle="1" w:styleId="DDD8D66C1096024DA5364B994AD034C0">
-    <w:name w:val="DDD8D66C1096024DA5364B994AD034C0"/>
-    <w:rsid w:val="00B54CA2"/>
-  </w:style>
-  <w:style w:type="paragraph" w:customStyle="1" w:styleId="A3A4B9BAC758024AB61BA71251C6A51D">
-    <w:name w:val="A3A4B9BAC758024AB61BA71251C6A51D"/>
-    <w:rsid w:val="00B54CA2"/>
-  </w:style>
-  <w:style w:type="paragraph" w:customStyle="1" w:styleId="07DBDBB060397D4F9541674CE58BD0E1">
-    <w:name w:val="07DBDBB060397D4F9541674CE58BD0E1"/>
-    <w:rsid w:val="00B54CA2"/>
-  </w:style>
-  <w:style w:type="paragraph" w:customStyle="1" w:styleId="43A65B890F52BE4E8DE88843F5D9D2CC">
-    <w:name w:val="43A65B890F52BE4E8DE88843F5D9D2CC"/>
-    <w:rsid w:val="00B54CA2"/>
-  </w:style>
-  <w:style w:type="paragraph" w:customStyle="1" w:styleId="32F7713BFA445142A64976849600A799">
-    <w:name w:val="32F7713BFA445142A64976849600A799"/>
-    <w:rsid w:val="00B54CA2"/>
-  </w:style>
-  <w:style w:type="paragraph" w:customStyle="1" w:styleId="22939553712CBF4788AEBB32EC343614">
-    <w:name w:val="22939553712CBF4788AEBB32EC343614"/>
-    <w:rsid w:val="00B54CA2"/>
-  </w:style>
-  <w:style w:type="paragraph" w:customStyle="1" w:styleId="A871BA3CCE7DB34697ADF0B5BB0C7135">
-    <w:name w:val="A871BA3CCE7DB34697ADF0B5BB0C7135"/>
-    <w:rsid w:val="00B54CA2"/>
-  </w:style>
-  <w:style w:type="paragraph" w:customStyle="1" w:styleId="AED9B065F836DE4E8201783EE015FB15">
-    <w:name w:val="AED9B065F836DE4E8201783EE015FB15"/>
-    <w:rsid w:val="00B54CA2"/>
-  </w:style>
-  <w:style w:type="paragraph" w:customStyle="1" w:styleId="F1E5C4B51CAD4F4BA7BD420FB33299AB">
-    <w:name w:val="F1E5C4B51CAD4F4BA7BD420FB33299AB"/>
-    <w:rsid w:val="00B54CA2"/>
-  </w:style>
-  <w:style w:type="paragraph" w:customStyle="1" w:styleId="7DEB06B68D679F458C9C41389429DE79">
-    <w:name w:val="7DEB06B68D679F458C9C41389429DE79"/>
-    <w:rsid w:val="00B54CA2"/>
-  </w:style>
-  <w:style w:type="paragraph" w:customStyle="1" w:styleId="C200ECB5FB8F1C4E9E4C6A8E31C96FEB">
-    <w:name w:val="C200ECB5FB8F1C4E9E4C6A8E31C96FEB"/>
-    <w:rsid w:val="00B54CA2"/>
-  </w:style>
-  <w:style w:type="paragraph" w:customStyle="1" w:styleId="2E7E31E7957D724AA3D948737665A265">
-    <w:name w:val="2E7E31E7957D724AA3D948737665A265"/>
-    <w:rsid w:val="00B54CA2"/>
-  </w:style>
-  <w:style w:type="paragraph" w:customStyle="1" w:styleId="E5DCFD295F4A374FBC4389078936FBE1">
-    <w:name w:val="E5DCFD295F4A374FBC4389078936FBE1"/>
-    <w:rsid w:val="00B54CA2"/>
-  </w:style>
-  <w:style w:type="paragraph" w:customStyle="1" w:styleId="B2C2EE9C0ACB074F9EDEB634438FAF3E">
-    <w:name w:val="B2C2EE9C0ACB074F9EDEB634438FAF3E"/>
-    <w:rsid w:val="00B54CA2"/>
-  </w:style>
-  <w:style w:type="paragraph" w:customStyle="1" w:styleId="1F0B1ACF7D1ABC409A20F2F770720BA9">
-    <w:name w:val="1F0B1ACF7D1ABC409A20F2F770720BA9"/>
-    <w:rsid w:val="00B54CA2"/>
-  </w:style>
-  <w:style w:type="paragraph" w:customStyle="1" w:styleId="C63D876508DBFB4CB8C8519B72EDB666">
-    <w:name w:val="C63D876508DBFB4CB8C8519B72EDB666"/>
-    <w:rsid w:val="00B54CA2"/>
-  </w:style>
-  <w:style w:type="paragraph" w:customStyle="1" w:styleId="808653E3BBA3924FB30680006C5CC67E">
-    <w:name w:val="808653E3BBA3924FB30680006C5CC67E"/>
-    <w:rsid w:val="00B54CA2"/>
-  </w:style>
-  <w:style w:type="paragraph" w:customStyle="1" w:styleId="F54BF91BD53DA74C9C8F878380339A3C">
-    <w:name w:val="F54BF91BD53DA74C9C8F878380339A3C"/>
-    <w:rsid w:val="00B54CA2"/>
-  </w:style>
-  <w:style w:type="paragraph" w:customStyle="1" w:styleId="17A0390288648145AC14A3C104F487DB">
-    <w:name w:val="17A0390288648145AC14A3C104F487DB"/>
-    <w:rsid w:val="00B54CA2"/>
-  </w:style>
-  <w:style w:type="paragraph" w:customStyle="1" w:styleId="9579370E316B414CAAC2EA3AC6BD6C22">
-    <w:name w:val="9579370E316B414CAAC2EA3AC6BD6C22"/>
-    <w:rsid w:val="00B54CA2"/>
-  </w:style>
-  <w:style w:type="paragraph" w:customStyle="1" w:styleId="0643E66B0E0E8A4CBF611D98FB01E608">
-    <w:name w:val="0643E66B0E0E8A4CBF611D98FB01E608"/>
-    <w:rsid w:val="00B54CA2"/>
-  </w:style>
-  <w:style w:type="paragraph" w:customStyle="1" w:styleId="ADD8B4E71D50CC4A9369A2147366BC06">
-    <w:name w:val="ADD8B4E71D50CC4A9369A2147366BC06"/>
-    <w:rsid w:val="007E18FD"/>
-  </w:style>
-  <w:style w:type="paragraph" w:customStyle="1" w:styleId="DB289228B3510E4A9E5C276EFD7A83FB">
-    <w:name w:val="DB289228B3510E4A9E5C276EFD7A83FB"/>
-    <w:rsid w:val="007E18FD"/>
-  </w:style>
-  <w:style w:type="paragraph" w:customStyle="1" w:styleId="C094148561C1514FAB6B8E24C7400391">
-    <w:name w:val="C094148561C1514FAB6B8E24C7400391"/>
-    <w:rsid w:val="007E18FD"/>
-  </w:style>
-  <w:style w:type="paragraph" w:customStyle="1" w:styleId="79931F5D643F88449DB98218280B452A">
-    <w:name w:val="79931F5D643F88449DB98218280B452A"/>
-    <w:rsid w:val="007E18FD"/>
   </w:style>
   <w:style w:type="character" w:styleId="PlaceholderText">
     <w:name w:val="Placeholder Text"/>
@@ -11368,180 +11129,8 @@
       <w:szCs w:val="26"/>
     </w:rPr>
   </w:style>
-  <w:style w:type="paragraph" w:customStyle="1" w:styleId="B2C2EE9C0ACB074F9EDEB634438FAF3E1">
-    <w:name w:val="B2C2EE9C0ACB074F9EDEB634438FAF3E1"/>
-    <w:rsid w:val="0087420D"/>
-    <w:pPr>
-      <w:keepNext/>
-      <w:keepLines/>
-      <w:spacing w:before="40" w:line="259" w:lineRule="auto"/>
-      <w:outlineLvl w:val="1"/>
-    </w:pPr>
-    <w:rPr>
-      <w:rFonts w:eastAsiaTheme="majorEastAsia" w:cs="Times New Roman (Headings CS)"/>
-      <w:b/>
-      <w:caps/>
-      <w:color w:val="A5A5A5" w:themeColor="accent3"/>
-      <w:spacing w:val="20"/>
-      <w:szCs w:val="26"/>
-    </w:rPr>
-  </w:style>
-  <w:style w:type="paragraph" w:customStyle="1" w:styleId="A719CAFB20114D7EAC41D185AA4DA312">
-    <w:name w:val="A719CAFB20114D7EAC41D185AA4DA312"/>
-    <w:rsid w:val="0087420D"/>
-    <w:pPr>
-      <w:keepNext/>
-      <w:keepLines/>
-      <w:spacing w:before="40" w:line="259" w:lineRule="auto"/>
-      <w:outlineLvl w:val="1"/>
-    </w:pPr>
-    <w:rPr>
-      <w:rFonts w:eastAsiaTheme="majorEastAsia" w:cs="Times New Roman (Headings CS)"/>
-      <w:b/>
-      <w:caps/>
-      <w:color w:val="A5A5A5" w:themeColor="accent3"/>
-      <w:spacing w:val="20"/>
-      <w:szCs w:val="26"/>
-    </w:rPr>
-  </w:style>
-  <w:style w:type="paragraph" w:customStyle="1" w:styleId="B2C2EE9C0ACB074F9EDEB634438FAF3E2">
-    <w:name w:val="B2C2EE9C0ACB074F9EDEB634438FAF3E2"/>
-    <w:rsid w:val="0087420D"/>
-    <w:pPr>
-      <w:keepNext/>
-      <w:keepLines/>
-      <w:spacing w:before="40" w:line="259" w:lineRule="auto"/>
-      <w:outlineLvl w:val="1"/>
-    </w:pPr>
-    <w:rPr>
-      <w:rFonts w:eastAsiaTheme="majorEastAsia" w:cs="Times New Roman (Headings CS)"/>
-      <w:b/>
-      <w:caps/>
-      <w:color w:val="A5A5A5" w:themeColor="accent3"/>
-      <w:spacing w:val="20"/>
-      <w:szCs w:val="26"/>
-    </w:rPr>
-  </w:style>
-  <w:style w:type="paragraph" w:customStyle="1" w:styleId="1A3B01E241B74E11B9981BF792A67245">
-    <w:name w:val="1A3B01E241B74E11B9981BF792A67245"/>
-    <w:rsid w:val="0087420D"/>
-    <w:pPr>
-      <w:spacing w:after="160" w:line="259" w:lineRule="auto"/>
-      <w:jc w:val="both"/>
-    </w:pPr>
-    <w:rPr>
-      <w:rFonts w:eastAsiaTheme="minorHAnsi"/>
-      <w:color w:val="525252" w:themeColor="accent3" w:themeShade="80"/>
-      <w:szCs w:val="22"/>
-    </w:rPr>
-  </w:style>
-  <w:style w:type="paragraph" w:customStyle="1" w:styleId="99D87782B63641ECBD5FCEC465C458D2">
-    <w:name w:val="99D87782B63641ECBD5FCEC465C458D2"/>
-    <w:rsid w:val="0087420D"/>
-    <w:pPr>
-      <w:spacing w:after="160" w:line="259" w:lineRule="auto"/>
-      <w:jc w:val="both"/>
-    </w:pPr>
-    <w:rPr>
-      <w:rFonts w:eastAsiaTheme="minorHAnsi"/>
-      <w:color w:val="525252" w:themeColor="accent3" w:themeShade="80"/>
-      <w:szCs w:val="22"/>
-    </w:rPr>
-  </w:style>
-  <w:style w:type="paragraph" w:customStyle="1" w:styleId="5E66DFCECCBD4ACE86649EA606BE0403">
-    <w:name w:val="5E66DFCECCBD4ACE86649EA606BE0403"/>
-    <w:rsid w:val="0087420D"/>
-    <w:pPr>
-      <w:spacing w:after="160" w:line="259" w:lineRule="auto"/>
-      <w:jc w:val="both"/>
-    </w:pPr>
-    <w:rPr>
-      <w:rFonts w:eastAsiaTheme="minorHAnsi"/>
-      <w:color w:val="525252" w:themeColor="accent3" w:themeShade="80"/>
-      <w:szCs w:val="22"/>
-    </w:rPr>
-  </w:style>
-  <w:style w:type="paragraph" w:customStyle="1" w:styleId="B2C2EE9C0ACB074F9EDEB634438FAF3E3">
-    <w:name w:val="B2C2EE9C0ACB074F9EDEB634438FAF3E3"/>
-    <w:rsid w:val="00CA29D6"/>
-    <w:pPr>
-      <w:keepNext/>
-      <w:keepLines/>
-      <w:spacing w:before="40" w:line="259" w:lineRule="auto"/>
-      <w:outlineLvl w:val="1"/>
-    </w:pPr>
-    <w:rPr>
-      <w:rFonts w:eastAsiaTheme="majorEastAsia" w:cs="Times New Roman (Headings CS)"/>
-      <w:b/>
-      <w:caps/>
-      <w:color w:val="A5A5A5" w:themeColor="accent3"/>
-      <w:spacing w:val="20"/>
-      <w:szCs w:val="26"/>
-    </w:rPr>
-  </w:style>
-  <w:style w:type="paragraph" w:customStyle="1" w:styleId="1A3B01E241B74E11B9981BF792A672451">
-    <w:name w:val="1A3B01E241B74E11B9981BF792A672451"/>
-    <w:rsid w:val="00CA29D6"/>
-    <w:pPr>
-      <w:spacing w:after="160" w:line="259" w:lineRule="auto"/>
-      <w:jc w:val="both"/>
-    </w:pPr>
-    <w:rPr>
-      <w:rFonts w:eastAsiaTheme="minorHAnsi"/>
-      <w:color w:val="525252" w:themeColor="accent3" w:themeShade="80"/>
-      <w:szCs w:val="22"/>
-    </w:rPr>
-  </w:style>
-  <w:style w:type="paragraph" w:customStyle="1" w:styleId="99D87782B63641ECBD5FCEC465C458D21">
-    <w:name w:val="99D87782B63641ECBD5FCEC465C458D21"/>
-    <w:rsid w:val="00CA29D6"/>
-    <w:pPr>
-      <w:spacing w:after="160" w:line="259" w:lineRule="auto"/>
-      <w:jc w:val="both"/>
-    </w:pPr>
-    <w:rPr>
-      <w:rFonts w:eastAsiaTheme="minorHAnsi"/>
-      <w:color w:val="525252" w:themeColor="accent3" w:themeShade="80"/>
-      <w:szCs w:val="22"/>
-    </w:rPr>
-  </w:style>
-  <w:style w:type="paragraph" w:customStyle="1" w:styleId="5E66DFCECCBD4ACE86649EA606BE04031">
-    <w:name w:val="5E66DFCECCBD4ACE86649EA606BE04031"/>
-    <w:rsid w:val="00CA29D6"/>
-    <w:pPr>
-      <w:spacing w:after="160" w:line="259" w:lineRule="auto"/>
-      <w:jc w:val="both"/>
-    </w:pPr>
-    <w:rPr>
-      <w:rFonts w:eastAsiaTheme="minorHAnsi"/>
-      <w:color w:val="525252" w:themeColor="accent3" w:themeShade="80"/>
-      <w:szCs w:val="22"/>
-    </w:rPr>
-  </w:style>
-  <w:style w:type="paragraph" w:customStyle="1" w:styleId="645845FF539C453CA8A651143A80E3F7">
-    <w:name w:val="645845FF539C453CA8A651143A80E3F7"/>
-    <w:rsid w:val="00CA29D6"/>
-    <w:pPr>
-      <w:spacing w:after="160" w:line="259" w:lineRule="auto"/>
-    </w:pPr>
-    <w:rPr>
-      <w:sz w:val="22"/>
-      <w:szCs w:val="22"/>
-    </w:rPr>
-  </w:style>
   <w:style w:type="paragraph" w:customStyle="1" w:styleId="C2B33EA4F05C4E8B88432C57E61AE897">
     <w:name w:val="C2B33EA4F05C4E8B88432C57E61AE897"/>
-    <w:rsid w:val="00CA29D6"/>
-    <w:pPr>
-      <w:spacing w:after="160" w:line="259" w:lineRule="auto"/>
-    </w:pPr>
-    <w:rPr>
-      <w:sz w:val="22"/>
-      <w:szCs w:val="22"/>
-    </w:rPr>
-  </w:style>
-  <w:style w:type="paragraph" w:customStyle="1" w:styleId="EE2AADFC15994492BC3A791D392F4CC2">
-    <w:name w:val="EE2AADFC15994492BC3A791D392F4CC2"/>
     <w:rsid w:val="00CA29D6"/>
     <w:pPr>
       <w:spacing w:after="160" w:line="259" w:lineRule="auto"/>
@@ -11562,17 +11151,6 @@
       <w:szCs w:val="22"/>
     </w:rPr>
   </w:style>
-  <w:style w:type="paragraph" w:customStyle="1" w:styleId="6D019658926543E580F3CB5FCD5DC636">
-    <w:name w:val="6D019658926543E580F3CB5FCD5DC636"/>
-    <w:rsid w:val="00CA29D6"/>
-    <w:pPr>
-      <w:spacing w:after="160" w:line="259" w:lineRule="auto"/>
-    </w:pPr>
-    <w:rPr>
-      <w:sz w:val="22"/>
-      <w:szCs w:val="22"/>
-    </w:rPr>
-  </w:style>
   <w:style w:type="paragraph" w:customStyle="1" w:styleId="3C0E8FCE881D4DE2AD823A1A1AC9350C">
     <w:name w:val="3C0E8FCE881D4DE2AD823A1A1AC9350C"/>
     <w:rsid w:val="00CA29D6"/>
@@ -11584,158 +11162,8 @@
       <w:szCs w:val="22"/>
     </w:rPr>
   </w:style>
-  <w:style w:type="paragraph" w:customStyle="1" w:styleId="B2C2EE9C0ACB074F9EDEB634438FAF3E4">
-    <w:name w:val="B2C2EE9C0ACB074F9EDEB634438FAF3E4"/>
-    <w:rsid w:val="009426FA"/>
-    <w:pPr>
-      <w:keepNext/>
-      <w:keepLines/>
-      <w:spacing w:before="40" w:line="259" w:lineRule="auto"/>
-      <w:outlineLvl w:val="1"/>
-    </w:pPr>
-    <w:rPr>
-      <w:rFonts w:eastAsiaTheme="majorEastAsia" w:cs="Times New Roman (Headings CS)"/>
-      <w:b/>
-      <w:caps/>
-      <w:color w:val="A5A5A5" w:themeColor="accent3"/>
-      <w:spacing w:val="20"/>
-      <w:szCs w:val="26"/>
-    </w:rPr>
-  </w:style>
-  <w:style w:type="paragraph" w:customStyle="1" w:styleId="1A3B01E241B74E11B9981BF792A672452">
-    <w:name w:val="1A3B01E241B74E11B9981BF792A672452"/>
-    <w:rsid w:val="009426FA"/>
-    <w:pPr>
-      <w:spacing w:after="160" w:line="259" w:lineRule="auto"/>
-      <w:jc w:val="both"/>
-    </w:pPr>
-    <w:rPr>
-      <w:rFonts w:eastAsiaTheme="minorHAnsi"/>
-      <w:color w:val="525252" w:themeColor="accent3" w:themeShade="80"/>
-      <w:szCs w:val="22"/>
-    </w:rPr>
-  </w:style>
-  <w:style w:type="paragraph" w:customStyle="1" w:styleId="99D87782B63641ECBD5FCEC465C458D22">
-    <w:name w:val="99D87782B63641ECBD5FCEC465C458D22"/>
-    <w:rsid w:val="009426FA"/>
-    <w:pPr>
-      <w:spacing w:after="160" w:line="259" w:lineRule="auto"/>
-      <w:jc w:val="both"/>
-    </w:pPr>
-    <w:rPr>
-      <w:rFonts w:eastAsiaTheme="minorHAnsi"/>
-      <w:color w:val="525252" w:themeColor="accent3" w:themeShade="80"/>
-      <w:szCs w:val="22"/>
-    </w:rPr>
-  </w:style>
-  <w:style w:type="paragraph" w:customStyle="1" w:styleId="5E66DFCECCBD4ACE86649EA606BE04032">
-    <w:name w:val="5E66DFCECCBD4ACE86649EA606BE04032"/>
-    <w:rsid w:val="009426FA"/>
-    <w:pPr>
-      <w:spacing w:after="160" w:line="259" w:lineRule="auto"/>
-      <w:jc w:val="both"/>
-    </w:pPr>
-    <w:rPr>
-      <w:rFonts w:eastAsiaTheme="minorHAnsi"/>
-      <w:color w:val="525252" w:themeColor="accent3" w:themeShade="80"/>
-      <w:szCs w:val="22"/>
-    </w:rPr>
-  </w:style>
-  <w:style w:type="paragraph" w:customStyle="1" w:styleId="B2C2EE9C0ACB074F9EDEB634438FAF3E5">
-    <w:name w:val="B2C2EE9C0ACB074F9EDEB634438FAF3E5"/>
-    <w:rsid w:val="0019152E"/>
-    <w:pPr>
-      <w:keepNext/>
-      <w:keepLines/>
-      <w:spacing w:before="40" w:line="259" w:lineRule="auto"/>
-      <w:outlineLvl w:val="1"/>
-    </w:pPr>
-    <w:rPr>
-      <w:rFonts w:eastAsiaTheme="majorEastAsia" w:cs="Times New Roman (Headings CS)"/>
-      <w:b/>
-      <w:caps/>
-      <w:color w:val="A5A5A5" w:themeColor="accent3"/>
-      <w:spacing w:val="20"/>
-      <w:szCs w:val="26"/>
-    </w:rPr>
-  </w:style>
-  <w:style w:type="paragraph" w:customStyle="1" w:styleId="1A3B01E241B74E11B9981BF792A672453">
-    <w:name w:val="1A3B01E241B74E11B9981BF792A672453"/>
-    <w:rsid w:val="0019152E"/>
-    <w:pPr>
-      <w:spacing w:after="160" w:line="259" w:lineRule="auto"/>
-      <w:jc w:val="both"/>
-    </w:pPr>
-    <w:rPr>
-      <w:rFonts w:eastAsiaTheme="minorHAnsi"/>
-      <w:color w:val="525252" w:themeColor="accent3" w:themeShade="80"/>
-      <w:szCs w:val="22"/>
-    </w:rPr>
-  </w:style>
-  <w:style w:type="paragraph" w:customStyle="1" w:styleId="99D87782B63641ECBD5FCEC465C458D23">
-    <w:name w:val="99D87782B63641ECBD5FCEC465C458D23"/>
-    <w:rsid w:val="0019152E"/>
-    <w:pPr>
-      <w:spacing w:after="160" w:line="259" w:lineRule="auto"/>
-      <w:jc w:val="both"/>
-    </w:pPr>
-    <w:rPr>
-      <w:rFonts w:eastAsiaTheme="minorHAnsi"/>
-      <w:color w:val="525252" w:themeColor="accent3" w:themeShade="80"/>
-      <w:szCs w:val="22"/>
-    </w:rPr>
-  </w:style>
-  <w:style w:type="paragraph" w:customStyle="1" w:styleId="5E66DFCECCBD4ACE86649EA606BE04033">
-    <w:name w:val="5E66DFCECCBD4ACE86649EA606BE04033"/>
-    <w:rsid w:val="0019152E"/>
-    <w:pPr>
-      <w:spacing w:after="160" w:line="259" w:lineRule="auto"/>
-      <w:jc w:val="both"/>
-    </w:pPr>
-    <w:rPr>
-      <w:rFonts w:eastAsiaTheme="minorHAnsi"/>
-      <w:color w:val="525252" w:themeColor="accent3" w:themeShade="80"/>
-      <w:szCs w:val="22"/>
-    </w:rPr>
-  </w:style>
-  <w:style w:type="paragraph" w:customStyle="1" w:styleId="BC9423789CEE42F6BE0BD38743ACFAC9">
-    <w:name w:val="BC9423789CEE42F6BE0BD38743ACFAC9"/>
-    <w:rsid w:val="0019152E"/>
-    <w:pPr>
-      <w:spacing w:after="160" w:line="259" w:lineRule="auto"/>
-    </w:pPr>
-    <w:rPr>
-      <w:sz w:val="22"/>
-      <w:szCs w:val="22"/>
-      <w:lang w:val="bg-BG" w:eastAsia="bg-BG"/>
-    </w:rPr>
-  </w:style>
   <w:style w:type="paragraph" w:customStyle="1" w:styleId="44D62F48905C4DECA1B7EECF0F80F633">
     <w:name w:val="44D62F48905C4DECA1B7EECF0F80F633"/>
-    <w:rsid w:val="0019152E"/>
-    <w:pPr>
-      <w:spacing w:after="160" w:line="259" w:lineRule="auto"/>
-    </w:pPr>
-    <w:rPr>
-      <w:sz w:val="22"/>
-      <w:szCs w:val="22"/>
-      <w:lang w:val="bg-BG" w:eastAsia="bg-BG"/>
-    </w:rPr>
-  </w:style>
-  <w:style w:type="paragraph" w:customStyle="1" w:styleId="F2C22E4E4CE249019850F500B75325C5">
-    <w:name w:val="F2C22E4E4CE249019850F500B75325C5"/>
-    <w:rsid w:val="0019152E"/>
-    <w:pPr>
-      <w:spacing w:after="160" w:line="259" w:lineRule="auto"/>
-    </w:pPr>
-    <w:rPr>
-      <w:sz w:val="22"/>
-      <w:szCs w:val="22"/>
-      <w:lang w:val="bg-BG" w:eastAsia="bg-BG"/>
-    </w:rPr>
-  </w:style>
-  <w:style w:type="paragraph" w:customStyle="1" w:styleId="765B5B311F2F4A14A2DC3D20C8FDBD28">
-    <w:name w:val="765B5B311F2F4A14A2DC3D20C8FDBD28"/>
     <w:rsid w:val="0019152E"/>
     <w:pPr>
       <w:spacing w:after="160" w:line="259" w:lineRule="auto"/>
@@ -11772,234 +11200,6 @@
   </w:style>
   <w:style w:type="paragraph" w:customStyle="1" w:styleId="23D501D96F5E4CF88666F1F88204E963">
     <w:name w:val="23D501D96F5E4CF88666F1F88204E963"/>
-    <w:rsid w:val="0019152E"/>
-    <w:pPr>
-      <w:spacing w:after="160" w:line="259" w:lineRule="auto"/>
-    </w:pPr>
-    <w:rPr>
-      <w:sz w:val="22"/>
-      <w:szCs w:val="22"/>
-      <w:lang w:val="bg-BG" w:eastAsia="bg-BG"/>
-    </w:rPr>
-  </w:style>
-  <w:style w:type="paragraph" w:customStyle="1" w:styleId="02C5700C393149A5B634309DE2244D79">
-    <w:name w:val="02C5700C393149A5B634309DE2244D79"/>
-    <w:rsid w:val="0019152E"/>
-    <w:pPr>
-      <w:spacing w:after="160" w:line="259" w:lineRule="auto"/>
-    </w:pPr>
-    <w:rPr>
-      <w:sz w:val="22"/>
-      <w:szCs w:val="22"/>
-      <w:lang w:val="bg-BG" w:eastAsia="bg-BG"/>
-    </w:rPr>
-  </w:style>
-  <w:style w:type="paragraph" w:customStyle="1" w:styleId="5917467B2101446E9D5B88A8244C66C9">
-    <w:name w:val="5917467B2101446E9D5B88A8244C66C9"/>
-    <w:rsid w:val="0019152E"/>
-    <w:pPr>
-      <w:spacing w:after="160" w:line="259" w:lineRule="auto"/>
-    </w:pPr>
-    <w:rPr>
-      <w:sz w:val="22"/>
-      <w:szCs w:val="22"/>
-      <w:lang w:val="bg-BG" w:eastAsia="bg-BG"/>
-    </w:rPr>
-  </w:style>
-  <w:style w:type="paragraph" w:customStyle="1" w:styleId="F18B6527280849E89C57BFA44B800306">
-    <w:name w:val="F18B6527280849E89C57BFA44B800306"/>
-    <w:rsid w:val="0019152E"/>
-    <w:pPr>
-      <w:spacing w:after="160" w:line="259" w:lineRule="auto"/>
-    </w:pPr>
-    <w:rPr>
-      <w:sz w:val="22"/>
-      <w:szCs w:val="22"/>
-      <w:lang w:val="bg-BG" w:eastAsia="bg-BG"/>
-    </w:rPr>
-  </w:style>
-  <w:style w:type="paragraph" w:customStyle="1" w:styleId="FDE452A530314AEDB6B87D22D5D0E341">
-    <w:name w:val="FDE452A530314AEDB6B87D22D5D0E341"/>
-    <w:rsid w:val="0019152E"/>
-    <w:pPr>
-      <w:spacing w:after="160" w:line="259" w:lineRule="auto"/>
-    </w:pPr>
-    <w:rPr>
-      <w:sz w:val="22"/>
-      <w:szCs w:val="22"/>
-      <w:lang w:val="bg-BG" w:eastAsia="bg-BG"/>
-    </w:rPr>
-  </w:style>
-  <w:style w:type="paragraph" w:customStyle="1" w:styleId="7A4C79F8566745DE96C0E73A8752D9C5">
-    <w:name w:val="7A4C79F8566745DE96C0E73A8752D9C5"/>
-    <w:rsid w:val="0019152E"/>
-    <w:pPr>
-      <w:spacing w:after="160" w:line="259" w:lineRule="auto"/>
-    </w:pPr>
-    <w:rPr>
-      <w:sz w:val="22"/>
-      <w:szCs w:val="22"/>
-      <w:lang w:val="bg-BG" w:eastAsia="bg-BG"/>
-    </w:rPr>
-  </w:style>
-  <w:style w:type="paragraph" w:customStyle="1" w:styleId="872C0C736F894C3191E33003537F4E96">
-    <w:name w:val="872C0C736F894C3191E33003537F4E96"/>
-    <w:rsid w:val="0019152E"/>
-    <w:pPr>
-      <w:spacing w:after="160" w:line="259" w:lineRule="auto"/>
-    </w:pPr>
-    <w:rPr>
-      <w:sz w:val="22"/>
-      <w:szCs w:val="22"/>
-      <w:lang w:val="bg-BG" w:eastAsia="bg-BG"/>
-    </w:rPr>
-  </w:style>
-  <w:style w:type="paragraph" w:customStyle="1" w:styleId="EDDE33372A43415CBA49761757B1313D">
-    <w:name w:val="EDDE33372A43415CBA49761757B1313D"/>
-    <w:rsid w:val="0019152E"/>
-    <w:pPr>
-      <w:spacing w:after="160" w:line="259" w:lineRule="auto"/>
-    </w:pPr>
-    <w:rPr>
-      <w:sz w:val="22"/>
-      <w:szCs w:val="22"/>
-      <w:lang w:val="bg-BG" w:eastAsia="bg-BG"/>
-    </w:rPr>
-  </w:style>
-  <w:style w:type="paragraph" w:customStyle="1" w:styleId="FF9CE06CBEEC4B8FA2E6DFC9BA803BFE">
-    <w:name w:val="FF9CE06CBEEC4B8FA2E6DFC9BA803BFE"/>
-    <w:rsid w:val="0019152E"/>
-    <w:pPr>
-      <w:spacing w:after="160" w:line="259" w:lineRule="auto"/>
-    </w:pPr>
-    <w:rPr>
-      <w:sz w:val="22"/>
-      <w:szCs w:val="22"/>
-      <w:lang w:val="bg-BG" w:eastAsia="bg-BG"/>
-    </w:rPr>
-  </w:style>
-  <w:style w:type="paragraph" w:customStyle="1" w:styleId="44E5158F6D54421FA0C143ABF577EEEB">
-    <w:name w:val="44E5158F6D54421FA0C143ABF577EEEB"/>
-    <w:rsid w:val="0019152E"/>
-    <w:pPr>
-      <w:spacing w:after="160" w:line="259" w:lineRule="auto"/>
-    </w:pPr>
-    <w:rPr>
-      <w:sz w:val="22"/>
-      <w:szCs w:val="22"/>
-      <w:lang w:val="bg-BG" w:eastAsia="bg-BG"/>
-    </w:rPr>
-  </w:style>
-  <w:style w:type="paragraph" w:customStyle="1" w:styleId="82A0F4458E79406291DB489E82888825">
-    <w:name w:val="82A0F4458E79406291DB489E82888825"/>
-    <w:rsid w:val="0019152E"/>
-    <w:pPr>
-      <w:spacing w:after="160" w:line="259" w:lineRule="auto"/>
-    </w:pPr>
-    <w:rPr>
-      <w:sz w:val="22"/>
-      <w:szCs w:val="22"/>
-      <w:lang w:val="bg-BG" w:eastAsia="bg-BG"/>
-    </w:rPr>
-  </w:style>
-  <w:style w:type="paragraph" w:customStyle="1" w:styleId="D20CA0567E4340B2A910B353829D642D">
-    <w:name w:val="D20CA0567E4340B2A910B353829D642D"/>
-    <w:rsid w:val="0019152E"/>
-    <w:pPr>
-      <w:spacing w:after="160" w:line="259" w:lineRule="auto"/>
-    </w:pPr>
-    <w:rPr>
-      <w:sz w:val="22"/>
-      <w:szCs w:val="22"/>
-      <w:lang w:val="bg-BG" w:eastAsia="bg-BG"/>
-    </w:rPr>
-  </w:style>
-  <w:style w:type="paragraph" w:customStyle="1" w:styleId="97D82B722B474B50917F44CAB03E63D4">
-    <w:name w:val="97D82B722B474B50917F44CAB03E63D4"/>
-    <w:rsid w:val="0019152E"/>
-    <w:pPr>
-      <w:spacing w:after="160" w:line="259" w:lineRule="auto"/>
-    </w:pPr>
-    <w:rPr>
-      <w:sz w:val="22"/>
-      <w:szCs w:val="22"/>
-      <w:lang w:val="bg-BG" w:eastAsia="bg-BG"/>
-    </w:rPr>
-  </w:style>
-  <w:style w:type="paragraph" w:customStyle="1" w:styleId="553EFF98A9A044DDA08E5785098315E9">
-    <w:name w:val="553EFF98A9A044DDA08E5785098315E9"/>
-    <w:rsid w:val="0019152E"/>
-    <w:pPr>
-      <w:spacing w:after="160" w:line="259" w:lineRule="auto"/>
-    </w:pPr>
-    <w:rPr>
-      <w:sz w:val="22"/>
-      <w:szCs w:val="22"/>
-      <w:lang w:val="bg-BG" w:eastAsia="bg-BG"/>
-    </w:rPr>
-  </w:style>
-  <w:style w:type="paragraph" w:customStyle="1" w:styleId="844237041866468E85C0D2DB5C33DB30">
-    <w:name w:val="844237041866468E85C0D2DB5C33DB30"/>
-    <w:rsid w:val="0019152E"/>
-    <w:pPr>
-      <w:spacing w:after="160" w:line="259" w:lineRule="auto"/>
-    </w:pPr>
-    <w:rPr>
-      <w:sz w:val="22"/>
-      <w:szCs w:val="22"/>
-      <w:lang w:val="bg-BG" w:eastAsia="bg-BG"/>
-    </w:rPr>
-  </w:style>
-  <w:style w:type="paragraph" w:customStyle="1" w:styleId="F9E35F2A8C234E9881135ED5F2D05B85">
-    <w:name w:val="F9E35F2A8C234E9881135ED5F2D05B85"/>
-    <w:rsid w:val="0019152E"/>
-    <w:pPr>
-      <w:spacing w:after="160" w:line="259" w:lineRule="auto"/>
-    </w:pPr>
-    <w:rPr>
-      <w:sz w:val="22"/>
-      <w:szCs w:val="22"/>
-      <w:lang w:val="bg-BG" w:eastAsia="bg-BG"/>
-    </w:rPr>
-  </w:style>
-  <w:style w:type="paragraph" w:customStyle="1" w:styleId="3B4F172C030842699B6A7057764D6DC9">
-    <w:name w:val="3B4F172C030842699B6A7057764D6DC9"/>
-    <w:rsid w:val="0019152E"/>
-    <w:pPr>
-      <w:spacing w:after="160" w:line="259" w:lineRule="auto"/>
-    </w:pPr>
-    <w:rPr>
-      <w:sz w:val="22"/>
-      <w:szCs w:val="22"/>
-      <w:lang w:val="bg-BG" w:eastAsia="bg-BG"/>
-    </w:rPr>
-  </w:style>
-  <w:style w:type="paragraph" w:customStyle="1" w:styleId="8B1C4EDA1E634BA08F7F15ACFF0F28AA">
-    <w:name w:val="8B1C4EDA1E634BA08F7F15ACFF0F28AA"/>
-    <w:rsid w:val="0019152E"/>
-    <w:pPr>
-      <w:spacing w:after="160" w:line="259" w:lineRule="auto"/>
-    </w:pPr>
-    <w:rPr>
-      <w:sz w:val="22"/>
-      <w:szCs w:val="22"/>
-      <w:lang w:val="bg-BG" w:eastAsia="bg-BG"/>
-    </w:rPr>
-  </w:style>
-  <w:style w:type="paragraph" w:customStyle="1" w:styleId="F3745408F0AF419D8EE12F39D7CCFD38">
-    <w:name w:val="F3745408F0AF419D8EE12F39D7CCFD38"/>
-    <w:rsid w:val="0019152E"/>
-    <w:pPr>
-      <w:spacing w:after="160" w:line="259" w:lineRule="auto"/>
-    </w:pPr>
-    <w:rPr>
-      <w:sz w:val="22"/>
-      <w:szCs w:val="22"/>
-      <w:lang w:val="bg-BG" w:eastAsia="bg-BG"/>
-    </w:rPr>
-  </w:style>
-  <w:style w:type="paragraph" w:customStyle="1" w:styleId="AB97BCDAEED342D9A53F9AE1F52BC74F">
-    <w:name w:val="AB97BCDAEED342D9A53F9AE1F52BC74F"/>
     <w:rsid w:val="0019152E"/>
     <w:pPr>
       <w:spacing w:after="160" w:line="259" w:lineRule="auto"/>
@@ -12222,39 +11422,6 @@
 </file>
 
 <file path=customXml/item1.xml><?xml version="1.0" encoding="utf-8"?>
-<p:properties xmlns:p="http://schemas.microsoft.com/office/2006/metadata/properties" xmlns:xsi="http://www.w3.org/2001/XMLSchema-instance" xmlns:pc="http://schemas.microsoft.com/office/infopath/2007/PartnerControls">
-  <documentManagement>
-    <_ip_UnifiedCompliancePolicyUIAction xmlns="http://schemas.microsoft.com/sharepoint/v3" xsi:nil="true"/>
-    <Image xmlns="71af3243-3dd4-4a8d-8c0d-dd76da1f02a5">
-      <Url xsi:nil="true"/>
-      <Description xsi:nil="true"/>
-    </Image>
-    <Status xmlns="71af3243-3dd4-4a8d-8c0d-dd76da1f02a5">Not started</Status>
-    <Background xmlns="71af3243-3dd4-4a8d-8c0d-dd76da1f02a5">false</Background>
-    <_ip_UnifiedCompliancePolicyProperties xmlns="http://schemas.microsoft.com/sharepoint/v3" xsi:nil="true"/>
-    <ImageTagsTaxHTField xmlns="71af3243-3dd4-4a8d-8c0d-dd76da1f02a5">
-      <Terms xmlns="http://schemas.microsoft.com/office/infopath/2007/PartnerControls"/>
-    </ImageTagsTaxHTField>
-    <TaxCatchAll xmlns="230e9df3-be65-4c73-a93b-d1236ebd677e" xsi:nil="true"/>
-    <MediaServiceKeyPoints xmlns="71af3243-3dd4-4a8d-8c0d-dd76da1f02a5" xsi:nil="true"/>
-  </documentManagement>
-</p:properties>
-</file>
-
-<file path=customXml/item2.xml><?xml version="1.0" encoding="utf-8"?>
-<?mso-contentType ?>
-<FormTemplates xmlns="http://schemas.microsoft.com/sharepoint/v3/contenttype/forms">
-  <Display>DocumentLibraryForm</Display>
-  <Edit>DocumentLibraryForm</Edit>
-  <New>DocumentLibraryForm</New>
-</FormTemplates>
-</file>
-
-<file path=customXml/item3.xml><?xml version="1.0" encoding="utf-8"?>
-<b:Sources xmlns:b="http://schemas.openxmlformats.org/officeDocument/2006/bibliography" xmlns="http://schemas.openxmlformats.org/officeDocument/2006/bibliography" SelectedStyle="\APASixthEditionOfficeOnline.xsl" StyleName="APA" Version="6"/>
-</file>
-
-<file path=customXml/item4.xml><?xml version="1.0" encoding="utf-8"?>
 <ct:contentTypeSchema xmlns:ct="http://schemas.microsoft.com/office/2006/metadata/contentType" xmlns:ma="http://schemas.microsoft.com/office/2006/metadata/properties/metaAttributes" ct:_="" ma:_="" ma:contentTypeName="Document" ma:contentTypeID="0x01010079F111ED35F8CC479449609E8A0923A6" ma:contentTypeVersion="26" ma:contentTypeDescription="Create a new document." ma:contentTypeScope="" ma:versionID="ac37c1753acd5e330d2062ccec26ea66">
   <xsd:schema xmlns:xsd="http://www.w3.org/2001/XMLSchema" xmlns:xs="http://www.w3.org/2001/XMLSchema" xmlns:p="http://schemas.microsoft.com/office/2006/metadata/properties" xmlns:ns1="http://schemas.microsoft.com/sharepoint/v3" xmlns:ns2="71af3243-3dd4-4a8d-8c0d-dd76da1f02a5" xmlns:ns3="16c05727-aa75-4e4a-9b5f-8a80a1165891" xmlns:ns4="230e9df3-be65-4c73-a93b-d1236ebd677e" targetNamespace="http://schemas.microsoft.com/office/2006/metadata/properties" ma:root="true" ma:fieldsID="3b340c7101c92c5120abd06486f94548" ns1:_="" ns2:_="" ns3:_="" ns4:_="">
     <xsd:import namespace="http://schemas.microsoft.com/sharepoint/v3"/>
@@ -12554,35 +11721,40 @@
 </ct:contentTypeSchema>
 </file>
 
-<file path=customXml/itemProps1.xml><?xml version="1.0" encoding="utf-8"?>
-<ds:datastoreItem xmlns:ds="http://schemas.openxmlformats.org/officeDocument/2006/customXml" ds:itemID="{1F5D8180-0951-45E9-B6D6-89CE8A3A3F96}">
-  <ds:schemaRefs>
-    <ds:schemaRef ds:uri="http://schemas.microsoft.com/office/2006/metadata/properties"/>
-    <ds:schemaRef ds:uri="http://schemas.microsoft.com/office/infopath/2007/PartnerControls"/>
-    <ds:schemaRef ds:uri="http://schemas.microsoft.com/sharepoint/v3"/>
-    <ds:schemaRef ds:uri="71af3243-3dd4-4a8d-8c0d-dd76da1f02a5"/>
-    <ds:schemaRef ds:uri="230e9df3-be65-4c73-a93b-d1236ebd677e"/>
-  </ds:schemaRefs>
-</ds:datastoreItem>
+<file path=customXml/item2.xml><?xml version="1.0" encoding="utf-8"?>
+<b:Sources xmlns:b="http://schemas.openxmlformats.org/officeDocument/2006/bibliography" xmlns="http://schemas.openxmlformats.org/officeDocument/2006/bibliography" SelectedStyle="\APASixthEditionOfficeOnline.xsl" StyleName="APA" Version="6"/>
 </file>
 
-<file path=customXml/itemProps2.xml><?xml version="1.0" encoding="utf-8"?>
-<ds:datastoreItem xmlns:ds="http://schemas.openxmlformats.org/officeDocument/2006/customXml" ds:itemID="{75B11FF9-E464-4F69-802D-ED45E3F31F9B}">
-  <ds:schemaRefs>
-    <ds:schemaRef ds:uri="http://schemas.microsoft.com/sharepoint/v3/contenttype/forms"/>
-  </ds:schemaRefs>
-</ds:datastoreItem>
+<file path=customXml/item3.xml><?xml version="1.0" encoding="utf-8"?>
+<?mso-contentType ?>
+<FormTemplates xmlns="http://schemas.microsoft.com/sharepoint/v3/contenttype/forms">
+  <Display>DocumentLibraryForm</Display>
+  <Edit>DocumentLibraryForm</Edit>
+  <New>DocumentLibraryForm</New>
+</FormTemplates>
 </file>
 
-<file path=customXml/itemProps3.xml><?xml version="1.0" encoding="utf-8"?>
-<ds:datastoreItem xmlns:ds="http://schemas.openxmlformats.org/officeDocument/2006/customXml" ds:itemID="{993133F7-06A9-4653-A127-20B6F4D32637}">
-  <ds:schemaRefs>
-    <ds:schemaRef ds:uri="http://schemas.openxmlformats.org/officeDocument/2006/bibliography"/>
-  </ds:schemaRefs>
-</ds:datastoreItem>
+<file path=customXml/item4.xml><?xml version="1.0" encoding="utf-8"?>
+<p:properties xmlns:p="http://schemas.microsoft.com/office/2006/metadata/properties" xmlns:xsi="http://www.w3.org/2001/XMLSchema-instance" xmlns:pc="http://schemas.microsoft.com/office/infopath/2007/PartnerControls">
+  <documentManagement>
+    <_ip_UnifiedCompliancePolicyUIAction xmlns="http://schemas.microsoft.com/sharepoint/v3" xsi:nil="true"/>
+    <Image xmlns="71af3243-3dd4-4a8d-8c0d-dd76da1f02a5">
+      <Url xsi:nil="true"/>
+      <Description xsi:nil="true"/>
+    </Image>
+    <Status xmlns="71af3243-3dd4-4a8d-8c0d-dd76da1f02a5">Not started</Status>
+    <Background xmlns="71af3243-3dd4-4a8d-8c0d-dd76da1f02a5">false</Background>
+    <_ip_UnifiedCompliancePolicyProperties xmlns="http://schemas.microsoft.com/sharepoint/v3" xsi:nil="true"/>
+    <ImageTagsTaxHTField xmlns="71af3243-3dd4-4a8d-8c0d-dd76da1f02a5">
+      <Terms xmlns="http://schemas.microsoft.com/office/infopath/2007/PartnerControls"/>
+    </ImageTagsTaxHTField>
+    <TaxCatchAll xmlns="230e9df3-be65-4c73-a93b-d1236ebd677e" xsi:nil="true"/>
+    <MediaServiceKeyPoints xmlns="71af3243-3dd4-4a8d-8c0d-dd76da1f02a5" xsi:nil="true"/>
+  </documentManagement>
+</p:properties>
 </file>
 
-<file path=customXml/itemProps4.xml><?xml version="1.0" encoding="utf-8"?>
+<file path=customXml/itemProps1.xml><?xml version="1.0" encoding="utf-8"?>
 <ds:datastoreItem xmlns:ds="http://schemas.openxmlformats.org/officeDocument/2006/customXml" ds:itemID="{E740BDF4-A5A2-4BAC-822A-60F770792E27}">
   <ds:schemaRefs>
     <ds:schemaRef ds:uri="http://schemas.microsoft.com/office/2006/metadata/contentType"/>
@@ -12603,6 +11775,34 @@
 </ds:datastoreItem>
 </file>
 
+<file path=customXml/itemProps2.xml><?xml version="1.0" encoding="utf-8"?>
+<ds:datastoreItem xmlns:ds="http://schemas.openxmlformats.org/officeDocument/2006/customXml" ds:itemID="{993133F7-06A9-4653-A127-20B6F4D32637}">
+  <ds:schemaRefs>
+    <ds:schemaRef ds:uri="http://schemas.openxmlformats.org/officeDocument/2006/bibliography"/>
+  </ds:schemaRefs>
+</ds:datastoreItem>
+</file>
+
+<file path=customXml/itemProps3.xml><?xml version="1.0" encoding="utf-8"?>
+<ds:datastoreItem xmlns:ds="http://schemas.openxmlformats.org/officeDocument/2006/customXml" ds:itemID="{75B11FF9-E464-4F69-802D-ED45E3F31F9B}">
+  <ds:schemaRefs>
+    <ds:schemaRef ds:uri="http://schemas.microsoft.com/sharepoint/v3/contenttype/forms"/>
+  </ds:schemaRefs>
+</ds:datastoreItem>
+</file>
+
+<file path=customXml/itemProps4.xml><?xml version="1.0" encoding="utf-8"?>
+<ds:datastoreItem xmlns:ds="http://schemas.openxmlformats.org/officeDocument/2006/customXml" ds:itemID="{1F5D8180-0951-45E9-B6D6-89CE8A3A3F96}">
+  <ds:schemaRefs>
+    <ds:schemaRef ds:uri="http://schemas.microsoft.com/office/2006/metadata/properties"/>
+    <ds:schemaRef ds:uri="http://schemas.microsoft.com/office/infopath/2007/PartnerControls"/>
+    <ds:schemaRef ds:uri="http://schemas.microsoft.com/sharepoint/v3"/>
+    <ds:schemaRef ds:uri="71af3243-3dd4-4a8d-8c0d-dd76da1f02a5"/>
+    <ds:schemaRef ds:uri="230e9df3-be65-4c73-a93b-d1236ebd677e"/>
+  </ds:schemaRefs>
+</ds:datastoreItem>
+</file>
+
 <file path=docMetadata/LabelInfo.xml><?xml version="1.0" encoding="utf-8"?>
 <clbl:labelList xmlns:clbl="http://schemas.microsoft.com/office/2020/mipLabelMetadata"/>
 </file>
</xml_diff>